<commit_message>
Final version of Documentation
</commit_message>
<xml_diff>
--- a/PROJECT DOCUMENTATIONS/USE CASE/Use_case_Table.docx
+++ b/PROJECT DOCUMENTATIONS/USE CASE/Use_case_Table.docx
@@ -5,7 +5,7 @@
     <w:tbl>
       <w:tblPr>
         <w:tblStyle w:val="ListTable6Colorful1"/>
-        <w:tblW w:w="4730" w:type="pct"/>
+        <w:tblW w:w="5000" w:type="pct"/>
         <w:jc w:val="center"/>
         <w:tblLayout w:type="fixed"/>
         <w:tblCellMar>
@@ -15,8 +15,8 @@
         <w:tblDescription w:val="Agenda items table"/>
       </w:tblPr>
       <w:tblGrid>
-        <w:gridCol w:w="2120"/>
-        <w:gridCol w:w="7106"/>
+        <w:gridCol w:w="2610"/>
+        <w:gridCol w:w="7143"/>
       </w:tblGrid>
       <w:tr>
         <w:trPr>
@@ -26,7 +26,7 @@
         </w:trPr>
         <w:tc>
           <w:tcPr>
-            <w:tcW w:w="2120" w:type="dxa"/>
+            <w:tcW w:w="2610" w:type="dxa"/>
             <w:tcBorders>
               <w:top w:val="single" w:sz="4" w:space="0" w:color="1481AB"/>
               <w:bottom w:val="single" w:sz="4" w:space="0" w:color="1481AB"/>
@@ -63,7 +63,7 @@
         </w:tc>
         <w:tc>
           <w:tcPr>
-            <w:tcW w:w="7106" w:type="dxa"/>
+            <w:tcW w:w="7143" w:type="dxa"/>
             <w:tcBorders>
               <w:top w:val="single" w:sz="4" w:space="0" w:color="1481AB"/>
               <w:bottom w:val="single" w:sz="4" w:space="0" w:color="1481AB"/>
@@ -86,7 +86,6 @@
                 <w:szCs w:val="24"/>
               </w:rPr>
             </w:pPr>
-            <w:proofErr w:type="spellStart"/>
             <w:r>
               <w:rPr>
                 <w:rFonts w:ascii="Franklin Gothic Medium" w:eastAsia="HGSoeiKakugothicUB" w:hAnsi="Franklin Gothic Medium" w:cs="Tahoma"/>
@@ -97,7 +96,6 @@
               </w:rPr>
               <w:t>Describtion</w:t>
             </w:r>
-            <w:proofErr w:type="spellEnd"/>
           </w:p>
         </w:tc>
       </w:tr>
@@ -108,7 +106,7 @@
         </w:trPr>
         <w:tc>
           <w:tcPr>
-            <w:tcW w:w="2120" w:type="dxa"/>
+            <w:tcW w:w="2610" w:type="dxa"/>
             <w:tcBorders>
               <w:top w:val="single" w:sz="4" w:space="0" w:color="1481AB"/>
               <w:bottom w:val="single" w:sz="4" w:space="0" w:color="1481AB"/>
@@ -123,6 +121,7 @@
                 <w:szCs w:val="24"/>
               </w:rPr>
             </w:pPr>
+            <w:bookmarkStart w:id="0" w:name="_Hlk73637003"/>
             <w:r>
               <w:rPr>
                 <w:rFonts w:ascii="Franklin Gothic Book" w:hAnsi="Franklin Gothic Book" w:cs="Tahoma"/>
@@ -135,7 +134,7 @@
         </w:tc>
         <w:tc>
           <w:tcPr>
-            <w:tcW w:w="7106" w:type="dxa"/>
+            <w:tcW w:w="7143" w:type="dxa"/>
             <w:tcBorders>
               <w:top w:val="single" w:sz="4" w:space="0" w:color="1481AB"/>
               <w:bottom w:val="single" w:sz="4" w:space="0" w:color="1481AB"/>
@@ -156,7 +155,7 @@
                 <w:sz w:val="24"/>
                 <w:szCs w:val="24"/>
               </w:rPr>
-              <w:t xml:space="preserve">                                                   Add Member</w:t>
+              <w:t>Add Member</w:t>
             </w:r>
           </w:p>
         </w:tc>
@@ -168,7 +167,7 @@
         </w:trPr>
         <w:tc>
           <w:tcPr>
-            <w:tcW w:w="2120" w:type="dxa"/>
+            <w:tcW w:w="2610" w:type="dxa"/>
             <w:tcBorders>
               <w:top w:val="single" w:sz="4" w:space="0" w:color="1481AB"/>
               <w:bottom w:val="single" w:sz="4" w:space="0" w:color="1481AB"/>
@@ -195,7 +194,7 @@
         </w:tc>
         <w:tc>
           <w:tcPr>
-            <w:tcW w:w="7106" w:type="dxa"/>
+            <w:tcW w:w="7143" w:type="dxa"/>
             <w:tcBorders>
               <w:top w:val="single" w:sz="4" w:space="0" w:color="1481AB"/>
               <w:bottom w:val="single" w:sz="4" w:space="0" w:color="1481AB"/>
@@ -216,7 +215,7 @@
                 <w:sz w:val="24"/>
                 <w:szCs w:val="24"/>
               </w:rPr>
-              <w:t xml:space="preserve">                                                   User</w:t>
+              <w:t>User</w:t>
             </w:r>
           </w:p>
         </w:tc>
@@ -228,7 +227,7 @@
         </w:trPr>
         <w:tc>
           <w:tcPr>
-            <w:tcW w:w="2120" w:type="dxa"/>
+            <w:tcW w:w="2610" w:type="dxa"/>
             <w:tcBorders>
               <w:top w:val="single" w:sz="4" w:space="0" w:color="1481AB"/>
               <w:bottom w:val="single" w:sz="4" w:space="0" w:color="1481AB"/>
@@ -255,7 +254,7 @@
         </w:tc>
         <w:tc>
           <w:tcPr>
-            <w:tcW w:w="7106" w:type="dxa"/>
+            <w:tcW w:w="7143" w:type="dxa"/>
             <w:tcBorders>
               <w:top w:val="single" w:sz="4" w:space="0" w:color="1481AB"/>
               <w:bottom w:val="single" w:sz="4" w:space="0" w:color="1481AB"/>
@@ -271,14 +270,6 @@
                 <w:lang w:bidi="ar-EG"/>
               </w:rPr>
             </w:pPr>
-            <w:r>
-              <w:rPr>
-                <w:rFonts w:ascii="Franklin Gothic Book" w:hAnsi="Franklin Gothic Book" w:cs="Tahoma"/>
-                <w:sz w:val="24"/>
-                <w:szCs w:val="24"/>
-              </w:rPr>
-              <w:t xml:space="preserve">                                                   </w:t>
-            </w:r>
             <w:r>
               <w:rPr>
                 <w:rFonts w:ascii="Franklin Gothic Book" w:hAnsi="Franklin Gothic Book" w:cs="Tahoma"/>
@@ -298,7 +289,7 @@
         </w:trPr>
         <w:tc>
           <w:tcPr>
-            <w:tcW w:w="2120" w:type="dxa"/>
+            <w:tcW w:w="2610" w:type="dxa"/>
             <w:tcBorders>
               <w:top w:val="single" w:sz="4" w:space="0" w:color="1481AB"/>
               <w:bottom w:val="single" w:sz="4" w:space="0" w:color="1481AB"/>
@@ -325,7 +316,7 @@
         </w:tc>
         <w:tc>
           <w:tcPr>
-            <w:tcW w:w="7106" w:type="dxa"/>
+            <w:tcW w:w="7143" w:type="dxa"/>
             <w:tcBorders>
               <w:top w:val="single" w:sz="4" w:space="0" w:color="1481AB"/>
               <w:bottom w:val="single" w:sz="4" w:space="0" w:color="1481AB"/>
@@ -340,14 +331,6 @@
                 <w:szCs w:val="24"/>
               </w:rPr>
             </w:pPr>
-            <w:r>
-              <w:rPr>
-                <w:rFonts w:ascii="Franklin Gothic Book" w:hAnsi="Franklin Gothic Book" w:cs="Tahoma"/>
-                <w:sz w:val="24"/>
-                <w:szCs w:val="24"/>
-              </w:rPr>
-              <w:t xml:space="preserve">                                                   </w:t>
-            </w:r>
             <w:r>
               <w:rPr>
                 <w:rFonts w:ascii="Franklin Gothic Book" w:hAnsi="Franklin Gothic Book" w:cs="Tahoma"/>
@@ -382,7 +365,7 @@
         </w:trPr>
         <w:tc>
           <w:tcPr>
-            <w:tcW w:w="2120" w:type="dxa"/>
+            <w:tcW w:w="2610" w:type="dxa"/>
             <w:tcBorders>
               <w:top w:val="single" w:sz="4" w:space="0" w:color="1481AB"/>
               <w:bottom w:val="single" w:sz="4" w:space="0" w:color="1481AB"/>
@@ -417,7 +400,7 @@
         </w:tc>
         <w:tc>
           <w:tcPr>
-            <w:tcW w:w="7106" w:type="dxa"/>
+            <w:tcW w:w="7143" w:type="dxa"/>
             <w:tcBorders>
               <w:top w:val="single" w:sz="4" w:space="0" w:color="1481AB"/>
               <w:bottom w:val="single" w:sz="4" w:space="0" w:color="1481AB"/>
@@ -426,21 +409,12 @@
           <w:p>
             <w:pPr>
               <w:spacing w:before="40" w:after="40"/>
-              <w:jc w:val="center"/>
-              <w:rPr>
-                <w:rFonts w:ascii="Franklin Gothic Book" w:hAnsi="Franklin Gothic Book" w:cs="Tahoma"/>
-                <w:sz w:val="24"/>
-                <w:szCs w:val="24"/>
-              </w:rPr>
-            </w:pPr>
-            <w:r>
-              <w:rPr>
-                <w:rFonts w:ascii="Franklin Gothic Book" w:hAnsi="Franklin Gothic Book" w:cs="Tahoma"/>
-                <w:sz w:val="24"/>
-                <w:szCs w:val="24"/>
-              </w:rPr>
-              <w:t xml:space="preserve">                                            </w:t>
-            </w:r>
+              <w:rPr>
+                <w:rFonts w:ascii="Franklin Gothic Book" w:hAnsi="Franklin Gothic Book" w:cs="Tahoma"/>
+                <w:sz w:val="24"/>
+                <w:szCs w:val="24"/>
+              </w:rPr>
+            </w:pPr>
             <w:r>
               <w:rPr>
                 <w:rFonts w:ascii="Franklin Gothic Book" w:hAnsi="Franklin Gothic Book" w:cs="Tahoma"/>
@@ -455,25 +429,31 @@
                 <w:sz w:val="24"/>
                 <w:szCs w:val="24"/>
               </w:rPr>
-              <w:t xml:space="preserve"> to officer to add new   </w:t>
-            </w:r>
-          </w:p>
-          <w:p>
-            <w:pPr>
-              <w:spacing w:before="40" w:after="40"/>
-              <w:rPr>
-                <w:rFonts w:ascii="Franklin Gothic Book" w:hAnsi="Franklin Gothic Book" w:cs="Tahoma"/>
-                <w:sz w:val="24"/>
-                <w:szCs w:val="24"/>
-              </w:rPr>
-            </w:pPr>
-            <w:r>
-              <w:rPr>
-                <w:rFonts w:ascii="Franklin Gothic Book" w:hAnsi="Franklin Gothic Book" w:cs="Tahoma"/>
-                <w:sz w:val="24"/>
-                <w:szCs w:val="24"/>
-              </w:rPr>
-              <w:t xml:space="preserve">                                                   member</w:t>
+              <w:t xml:space="preserve"> to officer to add new</w:t>
+            </w:r>
+            <w:r>
+              <w:rPr>
+                <w:rFonts w:ascii="Franklin Gothic Book" w:hAnsi="Franklin Gothic Book" w:cs="Tahoma"/>
+                <w:sz w:val="24"/>
+                <w:szCs w:val="24"/>
+              </w:rPr>
+              <w:t xml:space="preserve"> </w:t>
+            </w:r>
+            <w:r>
+              <w:rPr>
+                <w:rFonts w:ascii="Franklin Gothic Book" w:hAnsi="Franklin Gothic Book" w:cs="Tahoma"/>
+                <w:sz w:val="24"/>
+                <w:szCs w:val="24"/>
+              </w:rPr>
+              <w:t>member</w:t>
+            </w:r>
+            <w:r>
+              <w:rPr>
+                <w:rFonts w:ascii="Franklin Gothic Book" w:hAnsi="Franklin Gothic Book" w:cs="Tahoma"/>
+                <w:sz w:val="24"/>
+                <w:szCs w:val="24"/>
+              </w:rPr>
+              <w:t xml:space="preserve">   </w:t>
             </w:r>
           </w:p>
         </w:tc>
@@ -485,7 +465,7 @@
         </w:trPr>
         <w:tc>
           <w:tcPr>
-            <w:tcW w:w="2120" w:type="dxa"/>
+            <w:tcW w:w="2610" w:type="dxa"/>
             <w:tcBorders>
               <w:top w:val="single" w:sz="4" w:space="0" w:color="1481AB"/>
               <w:bottom w:val="single" w:sz="4" w:space="0" w:color="1481AB"/>
@@ -512,87 +492,50 @@
         </w:tc>
         <w:tc>
           <w:tcPr>
-            <w:tcW w:w="7106" w:type="dxa"/>
-            <w:tcBorders>
-              <w:top w:val="single" w:sz="4" w:space="0" w:color="1481AB"/>
-              <w:bottom w:val="single" w:sz="4" w:space="0" w:color="1481AB"/>
-            </w:tcBorders>
-          </w:tcPr>
-          <w:p>
-            <w:pPr>
-              <w:pStyle w:val="a5"/>
-              <w:numPr>
-                <w:ilvl w:val="0"/>
-                <w:numId w:val="4"/>
-              </w:numPr>
-            </w:pPr>
-            <w:r>
-              <w:t xml:space="preserve">User </w:t>
-            </w:r>
-            <w:r>
-              <w:t xml:space="preserve">Must </w:t>
-            </w:r>
-            <w:r>
-              <w:t>login</w:t>
-            </w:r>
-            <w:r>
-              <w:t xml:space="preserve"> into system</w:t>
-            </w:r>
-          </w:p>
-          <w:p>
-            <w:pPr>
-              <w:pStyle w:val="a5"/>
-              <w:numPr>
-                <w:ilvl w:val="0"/>
-                <w:numId w:val="4"/>
-              </w:numPr>
-            </w:pPr>
-            <w:r>
-              <w:t xml:space="preserve"> he </w:t>
-            </w:r>
-            <w:proofErr w:type="gramStart"/>
-            <w:r>
-              <w:t>choose</w:t>
-            </w:r>
-            <w:proofErr w:type="gramEnd"/>
-            <w:r>
-              <w:t xml:space="preserve"> add member </w:t>
-            </w:r>
-            <w:r>
-              <w:t>to add new member</w:t>
-            </w:r>
-          </w:p>
-          <w:p>
-            <w:pPr>
-              <w:pStyle w:val="a5"/>
-              <w:numPr>
-                <w:ilvl w:val="0"/>
-                <w:numId w:val="4"/>
-              </w:numPr>
-            </w:pPr>
+            <w:tcW w:w="7143" w:type="dxa"/>
+            <w:tcBorders>
+              <w:top w:val="single" w:sz="4" w:space="0" w:color="1481AB"/>
+              <w:bottom w:val="single" w:sz="4" w:space="0" w:color="1481AB"/>
+            </w:tcBorders>
+          </w:tcPr>
+          <w:p>
+            <w:r>
+              <w:t>1.</w:t>
+            </w:r>
+            <w:r>
+              <w:t xml:space="preserve"> </w:t>
+            </w:r>
+            <w:r>
+              <w:t>User Must login into system</w:t>
+            </w:r>
+          </w:p>
+          <w:p>
+            <w:r>
+              <w:t>2. he choose add member to add new member</w:t>
+            </w:r>
+          </w:p>
+          <w:p>
+            <w:r>
+              <w:t>3.</w:t>
+            </w:r>
+            <w:r>
+              <w:t xml:space="preserve"> </w:t>
+            </w:r>
             <w:r>
               <w:t>Enter member ’s data</w:t>
             </w:r>
           </w:p>
           <w:p>
-            <w:pPr>
-              <w:pStyle w:val="a5"/>
-              <w:numPr>
-                <w:ilvl w:val="0"/>
-                <w:numId w:val="4"/>
-              </w:numPr>
-            </w:pPr>
-            <w:proofErr w:type="gramStart"/>
-            <w:r>
-              <w:t>User</w:t>
-            </w:r>
-            <w:proofErr w:type="gramEnd"/>
-            <w:r>
-              <w:t xml:space="preserve"> send Request to officer of his region to add this new member</w:t>
+            <w:r>
+              <w:t xml:space="preserve">4. </w:t>
+            </w:r>
+            <w:r>
+              <w:t>User send Request to officer of his region to add this new member</w:t>
             </w:r>
           </w:p>
         </w:tc>
       </w:tr>
+      <w:bookmarkEnd w:id="0"/>
     </w:tbl>
     <w:p>
       <w:pPr>
@@ -687,7 +630,6 @@
                 <w:szCs w:val="24"/>
               </w:rPr>
             </w:pPr>
-            <w:proofErr w:type="spellStart"/>
             <w:r>
               <w:rPr>
                 <w:rFonts w:ascii="Franklin Gothic Medium" w:eastAsia="HGSoeiKakugothicUB" w:hAnsi="Franklin Gothic Medium" w:cs="Tahoma"/>
@@ -698,7 +640,6 @@
               </w:rPr>
               <w:t>Describtion</w:t>
             </w:r>
-            <w:proofErr w:type="spellEnd"/>
           </w:p>
         </w:tc>
       </w:tr>
@@ -757,14 +698,6 @@
                 <w:sz w:val="24"/>
                 <w:szCs w:val="24"/>
               </w:rPr>
-              <w:t xml:space="preserve">                                                   </w:t>
-            </w:r>
-            <w:r>
-              <w:rPr>
-                <w:rFonts w:ascii="Franklin Gothic Book" w:hAnsi="Franklin Gothic Book" w:cs="Tahoma"/>
-                <w:sz w:val="24"/>
-                <w:szCs w:val="24"/>
-              </w:rPr>
               <w:t xml:space="preserve">View Reports </w:t>
             </w:r>
           </w:p>
@@ -825,14 +758,6 @@
                 <w:sz w:val="24"/>
                 <w:szCs w:val="24"/>
               </w:rPr>
-              <w:t xml:space="preserve">                                                   </w:t>
-            </w:r>
-            <w:r>
-              <w:rPr>
-                <w:rFonts w:ascii="Franklin Gothic Book" w:hAnsi="Franklin Gothic Book" w:cs="Tahoma"/>
-                <w:sz w:val="24"/>
-                <w:szCs w:val="24"/>
-              </w:rPr>
               <w:t>Admin</w:t>
             </w:r>
           </w:p>
@@ -881,7 +806,6 @@
           <w:p>
             <w:pPr>
               <w:spacing w:before="40" w:after="40"/>
-              <w:jc w:val="center"/>
               <w:rPr>
                 <w:rFonts w:ascii="Franklin Gothic Book" w:hAnsi="Franklin Gothic Book" w:cs="Tahoma"/>
                 <w:sz w:val="24"/>
@@ -889,15 +813,6 @@
                 <w:lang w:bidi="ar-EG"/>
               </w:rPr>
             </w:pPr>
-            <w:r>
-              <w:rPr>
-                <w:rFonts w:ascii="Franklin Gothic Book" w:hAnsi="Franklin Gothic Book" w:cs="Tahoma"/>
-                <w:sz w:val="24"/>
-                <w:szCs w:val="24"/>
-                <w:lang w:bidi="ar-EG"/>
-              </w:rPr>
-              <w:t xml:space="preserve">                                                  </w:t>
-            </w:r>
             <w:r>
               <w:rPr>
                 <w:rFonts w:ascii="Franklin Gothic Book" w:hAnsi="Franklin Gothic Book" w:cs="Tahoma"/>
@@ -994,7 +909,7 @@
                 <w:sz w:val="24"/>
                 <w:szCs w:val="24"/>
               </w:rPr>
-              <w:t xml:space="preserve">                                                   Login</w:t>
+              <w:t>Login</w:t>
             </w:r>
           </w:p>
         </w:tc>
@@ -1054,14 +969,6 @@
                 <w:sz w:val="24"/>
                 <w:szCs w:val="24"/>
               </w:rPr>
-              <w:t xml:space="preserve">                                                   </w:t>
-            </w:r>
-            <w:r>
-              <w:rPr>
-                <w:rFonts w:ascii="Franklin Gothic Book" w:hAnsi="Franklin Gothic Book" w:cs="Tahoma"/>
-                <w:sz w:val="24"/>
-                <w:szCs w:val="24"/>
-              </w:rPr>
               <w:t>system</w:t>
             </w:r>
             <w:r>
@@ -1132,13 +1039,9 @@
             </w:tcBorders>
           </w:tcPr>
           <w:p>
-            <w:pPr>
-              <w:pStyle w:val="a5"/>
-              <w:numPr>
-                <w:ilvl w:val="0"/>
-                <w:numId w:val="5"/>
-              </w:numPr>
-            </w:pPr>
+            <w:r>
+              <w:t>1.</w:t>
+            </w:r>
             <w:r>
               <w:t>Admin</w:t>
             </w:r>
@@ -1150,15 +1053,11 @@
             </w:r>
           </w:p>
           <w:p>
-            <w:pPr>
-              <w:pStyle w:val="a5"/>
-              <w:numPr>
-                <w:ilvl w:val="0"/>
-                <w:numId w:val="5"/>
-              </w:numPr>
-            </w:pPr>
-            <w:r>
-              <w:t xml:space="preserve"> he choose </w:t>
+            <w:r>
+              <w:t>2.</w:t>
+            </w:r>
+            <w:r>
+              <w:t xml:space="preserve">he choose </w:t>
             </w:r>
             <w:r>
               <w:t xml:space="preserve">to view </w:t>
@@ -1173,13 +1072,9 @@
             <w:proofErr w:type="gramEnd"/>
           </w:p>
           <w:p>
-            <w:pPr>
-              <w:pStyle w:val="a5"/>
-              <w:numPr>
-                <w:ilvl w:val="0"/>
-                <w:numId w:val="5"/>
-              </w:numPr>
-            </w:pPr>
+            <w:r>
+              <w:t>3.</w:t>
+            </w:r>
             <w:r>
               <w:t xml:space="preserve">Admin </w:t>
             </w:r>
@@ -1192,18 +1087,13 @@
             <w:r>
               <w:t>in different ways(sorted/</w:t>
             </w:r>
-            <w:proofErr w:type="spellStart"/>
             <w:proofErr w:type="gramStart"/>
             <w:r>
               <w:t>unsorted,asc</w:t>
             </w:r>
             <w:proofErr w:type="gramEnd"/>
             <w:r>
-              <w:t>,desc</w:t>
-            </w:r>
-            <w:proofErr w:type="spellEnd"/>
-            <w:r>
-              <w:t>)</w:t>
+              <w:t>,desc)</w:t>
             </w:r>
             <w:r>
               <w:t>.</w:t>
@@ -1233,6 +1123,7 @@
     <w:p>
       <w:pPr>
         <w:rPr>
+          <w:rFonts w:hint="cs"/>
           <w:sz w:val="24"/>
           <w:szCs w:val="24"/>
           <w:lang w:bidi="ar-EG"/>
@@ -1359,7 +1250,6 @@
                 <w:szCs w:val="24"/>
               </w:rPr>
             </w:pPr>
-            <w:proofErr w:type="spellStart"/>
             <w:r>
               <w:rPr>
                 <w:rFonts w:ascii="Franklin Gothic Medium" w:eastAsia="HGSoeiKakugothicUB" w:hAnsi="Franklin Gothic Medium" w:cs="Tahoma"/>
@@ -1370,7 +1260,6 @@
               </w:rPr>
               <w:t>Describtion</w:t>
             </w:r>
-            <w:proofErr w:type="spellEnd"/>
           </w:p>
         </w:tc>
       </w:tr>
@@ -1429,14 +1318,6 @@
                 <w:sz w:val="24"/>
                 <w:szCs w:val="24"/>
               </w:rPr>
-              <w:t xml:space="preserve">                                                   </w:t>
-            </w:r>
-            <w:r>
-              <w:rPr>
-                <w:rFonts w:ascii="Franklin Gothic Book" w:hAnsi="Franklin Gothic Book" w:cs="Tahoma"/>
-                <w:sz w:val="24"/>
-                <w:szCs w:val="24"/>
-              </w:rPr>
               <w:t>Accept Requests</w:t>
             </w:r>
           </w:p>
@@ -1497,14 +1378,6 @@
                 <w:sz w:val="24"/>
                 <w:szCs w:val="24"/>
               </w:rPr>
-              <w:t xml:space="preserve">                                                   </w:t>
-            </w:r>
-            <w:r>
-              <w:rPr>
-                <w:rFonts w:ascii="Franklin Gothic Book" w:hAnsi="Franklin Gothic Book" w:cs="Tahoma"/>
-                <w:sz w:val="24"/>
-                <w:szCs w:val="24"/>
-              </w:rPr>
               <w:t>officers</w:t>
             </w:r>
           </w:p>
@@ -1567,7 +1440,7 @@
                 <w:szCs w:val="24"/>
                 <w:lang w:bidi="ar-EG"/>
               </w:rPr>
-              <w:t xml:space="preserve">                                                    Accept Requests from Users</w:t>
+              <w:t>Accept Requests from Users</w:t>
             </w:r>
           </w:p>
         </w:tc>
@@ -1627,7 +1500,7 @@
                 <w:sz w:val="24"/>
                 <w:szCs w:val="24"/>
               </w:rPr>
-              <w:t xml:space="preserve">                                                   Login</w:t>
+              <w:t>Login</w:t>
             </w:r>
             <w:r>
               <w:rPr>
@@ -1668,6 +1541,7 @@
                 <w:sz w:val="24"/>
                 <w:szCs w:val="24"/>
               </w:rPr>
+              <w:lastRenderedPageBreak/>
               <w:t>Postcondition</w:t>
             </w:r>
           </w:p>
@@ -1689,14 +1563,6 @@
                 <w:szCs w:val="24"/>
               </w:rPr>
             </w:pPr>
-            <w:r>
-              <w:rPr>
-                <w:rFonts w:ascii="Franklin Gothic Book" w:hAnsi="Franklin Gothic Book" w:cs="Tahoma"/>
-                <w:sz w:val="24"/>
-                <w:szCs w:val="24"/>
-              </w:rPr>
-              <w:t xml:space="preserve">                                                   </w:t>
-            </w:r>
             <w:r>
               <w:rPr>
                 <w:rFonts w:ascii="Franklin Gothic Book" w:hAnsi="Franklin Gothic Book" w:cs="Tahoma"/>
@@ -1749,82 +1615,37 @@
             </w:tcBorders>
           </w:tcPr>
           <w:p>
-            <w:pPr>
-              <w:pStyle w:val="a5"/>
-              <w:numPr>
-                <w:ilvl w:val="0"/>
-                <w:numId w:val="6"/>
-              </w:numPr>
-            </w:pPr>
+            <w:r>
+              <w:t>1.</w:t>
+            </w:r>
             <w:proofErr w:type="gramStart"/>
             <w:r>
               <w:t>officers</w:t>
             </w:r>
             <w:proofErr w:type="gramEnd"/>
             <w:r>
-              <w:t xml:space="preserve"> login into system</w:t>
-            </w:r>
-            <w:r>
-              <w:t>.</w:t>
-            </w:r>
-          </w:p>
-          <w:p>
-            <w:pPr>
-              <w:pStyle w:val="a5"/>
-              <w:numPr>
-                <w:ilvl w:val="0"/>
-                <w:numId w:val="6"/>
-              </w:numPr>
-            </w:pPr>
-            <w:r>
-              <w:t xml:space="preserve"> </w:t>
-            </w:r>
-            <w:r>
-              <w:t>officers</w:t>
-            </w:r>
-            <w:r>
-              <w:t xml:space="preserve"> choose </w:t>
-            </w:r>
-            <w:r>
-              <w:t xml:space="preserve">to </w:t>
-            </w:r>
-            <w:r>
-              <w:t xml:space="preserve">check </w:t>
+              <w:t xml:space="preserve"> login into system.</w:t>
+            </w:r>
+          </w:p>
+          <w:p>
+            <w:r>
+              <w:t>2.</w:t>
+            </w:r>
+            <w:r>
+              <w:t xml:space="preserve">officers choose to check </w:t>
             </w:r>
             <w:proofErr w:type="gramStart"/>
             <w:r>
-              <w:t>requests</w:t>
-            </w:r>
-            <w:r>
-              <w:t xml:space="preserve"> .</w:t>
+              <w:t>requests .</w:t>
             </w:r>
             <w:proofErr w:type="gramEnd"/>
           </w:p>
           <w:p>
-            <w:pPr>
-              <w:pStyle w:val="a5"/>
-              <w:numPr>
-                <w:ilvl w:val="0"/>
-                <w:numId w:val="6"/>
-              </w:numPr>
-            </w:pPr>
-            <w:r>
-              <w:t>officers</w:t>
-            </w:r>
-            <w:r>
-              <w:t xml:space="preserve"> check requests </w:t>
-            </w:r>
-            <w:r>
-              <w:t>send</w:t>
-            </w:r>
-            <w:r>
-              <w:t xml:space="preserve"> </w:t>
-            </w:r>
-            <w:r>
-              <w:t>by</w:t>
-            </w:r>
-            <w:r>
-              <w:t xml:space="preserve"> </w:t>
+            <w:r>
+              <w:t>3.</w:t>
+            </w:r>
+            <w:r>
+              <w:t xml:space="preserve">officers check requests send by </w:t>
             </w:r>
             <w:proofErr w:type="gramStart"/>
             <w:r>
@@ -1833,32 +1654,17 @@
             <w:proofErr w:type="gramEnd"/>
           </w:p>
           <w:p>
-            <w:pPr>
-              <w:pStyle w:val="a5"/>
-              <w:numPr>
-                <w:ilvl w:val="0"/>
-                <w:numId w:val="6"/>
-              </w:numPr>
-            </w:pPr>
-            <w:r>
-              <w:t>officers</w:t>
-            </w:r>
-            <w:r>
-              <w:t xml:space="preserve"> could accept or reject </w:t>
+            <w:r>
+              <w:t>4.</w:t>
+            </w:r>
+            <w:r>
+              <w:t xml:space="preserve">officers could accept or reject </w:t>
             </w:r>
             <w:proofErr w:type="gramStart"/>
             <w:r>
-              <w:t>requests</w:t>
-            </w:r>
-            <w:r>
-              <w:t xml:space="preserve"> .</w:t>
+              <w:t>requests .</w:t>
             </w:r>
             <w:proofErr w:type="gramEnd"/>
-          </w:p>
-          <w:p>
-            <w:pPr>
-              <w:ind w:left="2730"/>
-            </w:pPr>
           </w:p>
         </w:tc>
       </w:tr>
@@ -1904,7 +1710,6 @@
           </w:tcPr>
           <w:p>
             <w:pPr>
-              <w:ind w:left="2730"/>
               <w:rPr>
                 <w:sz w:val="24"/>
                 <w:szCs w:val="24"/>
@@ -1953,7 +1758,7 @@
           </w:p>
           <w:p>
             <w:pPr>
-              <w:pStyle w:val="a5"/>
+              <w:pStyle w:val="ListParagraph"/>
             </w:pPr>
           </w:p>
         </w:tc>
@@ -1962,6 +1767,7 @@
     <w:p>
       <w:pPr>
         <w:rPr>
+          <w:rFonts w:hint="cs"/>
           <w:sz w:val="24"/>
           <w:szCs w:val="24"/>
           <w:lang w:bidi="ar-EG"/>
@@ -2942,15 +2748,15 @@
     <w:lsdException w:name="Unresolved Mention" w:semiHidden="1" w:unhideWhenUsed="1"/>
     <w:lsdException w:name="Smart Link" w:semiHidden="1" w:unhideWhenUsed="1"/>
   </w:latentStyles>
-  <w:style w:type="paragraph" w:default="1" w:styleId="a0">
+  <w:style w:type="paragraph" w:default="1" w:styleId="Normal">
     <w:name w:val="Normal"/>
     <w:qFormat/>
   </w:style>
-  <w:style w:type="paragraph" w:styleId="1">
+  <w:style w:type="paragraph" w:styleId="Heading1">
     <w:name w:val="heading 1"/>
-    <w:basedOn w:val="a0"/>
-    <w:next w:val="a0"/>
-    <w:link w:val="1Char"/>
+    <w:basedOn w:val="Normal"/>
+    <w:next w:val="Normal"/>
+    <w:link w:val="Heading1Char"/>
     <w:uiPriority w:val="9"/>
     <w:qFormat/>
     <w:rsid w:val="000C0A49"/>
@@ -2968,11 +2774,11 @@
       <w:szCs w:val="50"/>
     </w:rPr>
   </w:style>
-  <w:style w:type="paragraph" w:styleId="2">
+  <w:style w:type="paragraph" w:styleId="Heading2">
     <w:name w:val="heading 2"/>
-    <w:basedOn w:val="a0"/>
-    <w:next w:val="a0"/>
-    <w:link w:val="2Char"/>
+    <w:basedOn w:val="Normal"/>
+    <w:next w:val="Normal"/>
+    <w:link w:val="Heading2Char"/>
     <w:autoRedefine/>
     <w:uiPriority w:val="9"/>
     <w:unhideWhenUsed/>
@@ -2991,11 +2797,11 @@
       <w:u w:val="single"/>
     </w:rPr>
   </w:style>
-  <w:style w:type="paragraph" w:styleId="3">
+  <w:style w:type="paragraph" w:styleId="Heading3">
     <w:name w:val="heading 3"/>
-    <w:basedOn w:val="a0"/>
-    <w:next w:val="a0"/>
-    <w:link w:val="3Char"/>
+    <w:basedOn w:val="Normal"/>
+    <w:next w:val="Normal"/>
+    <w:link w:val="Heading3Char"/>
     <w:autoRedefine/>
     <w:uiPriority w:val="9"/>
     <w:unhideWhenUsed/>
@@ -3014,11 +2820,11 @@
       <w:szCs w:val="44"/>
     </w:rPr>
   </w:style>
-  <w:style w:type="paragraph" w:styleId="4">
+  <w:style w:type="paragraph" w:styleId="Heading4">
     <w:name w:val="heading 4"/>
-    <w:basedOn w:val="a0"/>
-    <w:next w:val="a0"/>
-    <w:link w:val="4Char"/>
+    <w:basedOn w:val="Normal"/>
+    <w:next w:val="Normal"/>
+    <w:link w:val="Heading4Char"/>
     <w:autoRedefine/>
     <w:uiPriority w:val="9"/>
     <w:semiHidden/>
@@ -3038,13 +2844,13 @@
       <w:szCs w:val="36"/>
     </w:rPr>
   </w:style>
-  <w:style w:type="character" w:default="1" w:styleId="a1">
+  <w:style w:type="character" w:default="1" w:styleId="DefaultParagraphFont">
     <w:name w:val="Default Paragraph Font"/>
     <w:uiPriority w:val="1"/>
     <w:semiHidden/>
     <w:unhideWhenUsed/>
   </w:style>
-  <w:style w:type="table" w:default="1" w:styleId="a2">
+  <w:style w:type="table" w:default="1" w:styleId="TableNormal">
     <w:name w:val="Normal Table"/>
     <w:uiPriority w:val="99"/>
     <w:semiHidden/>
@@ -3059,7 +2865,7 @@
       </w:tblCellMar>
     </w:tblPr>
   </w:style>
-  <w:style w:type="numbering" w:default="1" w:styleId="a3">
+  <w:style w:type="numbering" w:default="1" w:styleId="NoList">
     <w:name w:val="No List"/>
     <w:uiPriority w:val="99"/>
     <w:semiHidden/>
@@ -3075,10 +2881,10 @@
       </w:numPr>
     </w:pPr>
   </w:style>
-  <w:style w:type="character" w:customStyle="1" w:styleId="1Char">
-    <w:name w:val="العنوان 1 Char"/>
-    <w:basedOn w:val="a1"/>
-    <w:link w:val="1"/>
+  <w:style w:type="character" w:customStyle="1" w:styleId="Heading1Char">
+    <w:name w:val="Heading 1 Char"/>
+    <w:basedOn w:val="DefaultParagraphFont"/>
+    <w:link w:val="Heading1"/>
     <w:uiPriority w:val="9"/>
     <w:rsid w:val="000C0A49"/>
     <w:rPr>
@@ -3088,10 +2894,10 @@
       <w:szCs w:val="50"/>
     </w:rPr>
   </w:style>
-  <w:style w:type="character" w:customStyle="1" w:styleId="2Char">
-    <w:name w:val="عنوان 2 Char"/>
-    <w:basedOn w:val="a1"/>
-    <w:link w:val="2"/>
+  <w:style w:type="character" w:customStyle="1" w:styleId="Heading2Char">
+    <w:name w:val="Heading 2 Char"/>
+    <w:basedOn w:val="DefaultParagraphFont"/>
+    <w:link w:val="Heading2"/>
     <w:uiPriority w:val="9"/>
     <w:rsid w:val="003F35CD"/>
     <w:rPr>
@@ -3101,10 +2907,10 @@
       <w:u w:val="single"/>
     </w:rPr>
   </w:style>
-  <w:style w:type="character" w:customStyle="1" w:styleId="4Char">
-    <w:name w:val="عنوان 4 Char"/>
-    <w:basedOn w:val="a1"/>
-    <w:link w:val="4"/>
+  <w:style w:type="character" w:customStyle="1" w:styleId="Heading4Char">
+    <w:name w:val="Heading 4 Char"/>
+    <w:basedOn w:val="DefaultParagraphFont"/>
+    <w:link w:val="Heading4"/>
     <w:uiPriority w:val="9"/>
     <w:semiHidden/>
     <w:rsid w:val="003F35CD"/>
@@ -3115,10 +2921,10 @@
       <w:szCs w:val="36"/>
     </w:rPr>
   </w:style>
-  <w:style w:type="character" w:customStyle="1" w:styleId="3Char">
-    <w:name w:val="عنوان 3 Char"/>
-    <w:basedOn w:val="a1"/>
-    <w:link w:val="3"/>
+  <w:style w:type="character" w:customStyle="1" w:styleId="Heading3Char">
+    <w:name w:val="Heading 3 Char"/>
+    <w:basedOn w:val="DefaultParagraphFont"/>
+    <w:link w:val="Heading3"/>
     <w:uiPriority w:val="9"/>
     <w:rsid w:val="003F35CD"/>
     <w:rPr>
@@ -3128,12 +2934,12 @@
       <w:szCs w:val="44"/>
     </w:rPr>
   </w:style>
-  <w:style w:type="paragraph" w:styleId="a4">
+  <w:style w:type="paragraph" w:styleId="Title">
     <w:name w:val="Title"/>
     <w:aliases w:val="عنوان الحث"/>
-    <w:basedOn w:val="a0"/>
-    <w:next w:val="a0"/>
-    <w:link w:val="Char"/>
+    <w:basedOn w:val="Normal"/>
+    <w:next w:val="Normal"/>
+    <w:link w:val="TitleChar"/>
     <w:autoRedefine/>
     <w:uiPriority w:val="10"/>
     <w:qFormat/>
@@ -3150,11 +2956,11 @@
       <w:szCs w:val="96"/>
     </w:rPr>
   </w:style>
-  <w:style w:type="character" w:customStyle="1" w:styleId="Char">
-    <w:name w:val="العنوان Char"/>
+  <w:style w:type="character" w:customStyle="1" w:styleId="TitleChar">
+    <w:name w:val="Title Char"/>
     <w:aliases w:val="عنوان الحث Char"/>
-    <w:basedOn w:val="a1"/>
-    <w:link w:val="a4"/>
+    <w:basedOn w:val="DefaultParagraphFont"/>
+    <w:link w:val="Title"/>
     <w:uiPriority w:val="10"/>
     <w:rsid w:val="00431C52"/>
     <w:rPr>
@@ -3165,9 +2971,9 @@
       <w:szCs w:val="96"/>
     </w:rPr>
   </w:style>
-  <w:style w:type="paragraph" w:styleId="a5">
+  <w:style w:type="paragraph" w:styleId="ListParagraph">
     <w:name w:val="List Paragraph"/>
-    <w:basedOn w:val="a0"/>
+    <w:basedOn w:val="Normal"/>
     <w:autoRedefine/>
     <w:uiPriority w:val="34"/>
     <w:qFormat/>
@@ -3184,10 +2990,10 @@
       <w:lang w:val="en-GB" w:bidi="ar-EG"/>
     </w:rPr>
   </w:style>
-  <w:style w:type="paragraph" w:customStyle="1" w:styleId="10">
+  <w:style w:type="paragraph" w:customStyle="1" w:styleId="1">
     <w:name w:val="نمط1"/>
-    <w:basedOn w:val="a0"/>
-    <w:link w:val="1Char0"/>
+    <w:basedOn w:val="Normal"/>
+    <w:link w:val="1Char"/>
     <w:autoRedefine/>
     <w:qFormat/>
     <w:rsid w:val="00C57DBC"/>
@@ -3217,10 +3023,10 @@
       </w14:textOutline>
     </w:rPr>
   </w:style>
-  <w:style w:type="character" w:customStyle="1" w:styleId="1Char0">
+  <w:style w:type="character" w:customStyle="1" w:styleId="1Char">
     <w:name w:val="نمط1 Char"/>
-    <w:basedOn w:val="a1"/>
-    <w:link w:val="10"/>
+    <w:basedOn w:val="DefaultParagraphFont"/>
+    <w:link w:val="1"/>
     <w:rsid w:val="00C57DBC"/>
     <w:rPr>
       <w:rFonts w:ascii="Liberation Serif" w:eastAsia="WenQuanYi Micro Hei" w:hAnsi="Liberation Serif" w:cs="Arial"/>
@@ -3241,10 +3047,10 @@
       </w14:textOutline>
     </w:rPr>
   </w:style>
-  <w:style w:type="paragraph" w:customStyle="1" w:styleId="30">
+  <w:style w:type="paragraph" w:customStyle="1" w:styleId="3">
     <w:name w:val="نمط3"/>
-    <w:basedOn w:val="a0"/>
-    <w:link w:val="3Char0"/>
+    <w:basedOn w:val="Normal"/>
+    <w:link w:val="3Char"/>
     <w:autoRedefine/>
     <w:qFormat/>
     <w:rsid w:val="00C57DBC"/>
@@ -3273,10 +3079,10 @@
       </w14:textOutline>
     </w:rPr>
   </w:style>
-  <w:style w:type="character" w:customStyle="1" w:styleId="3Char0">
+  <w:style w:type="character" w:customStyle="1" w:styleId="3Char">
     <w:name w:val="نمط3 Char"/>
-    <w:basedOn w:val="a1"/>
-    <w:link w:val="30"/>
+    <w:basedOn w:val="DefaultParagraphFont"/>
+    <w:link w:val="3"/>
     <w:rsid w:val="00C57DBC"/>
     <w:rPr>
       <w:rFonts w:ascii="Aref Ruqaa" w:eastAsia="WenQuanYi Micro Hei" w:hAnsi="Aref Ruqaa" w:cs="AL-Mohanad Bold"/>
@@ -3296,10 +3102,10 @@
       </w14:textOutline>
     </w:rPr>
   </w:style>
-  <w:style w:type="paragraph" w:customStyle="1" w:styleId="40">
+  <w:style w:type="paragraph" w:customStyle="1" w:styleId="4">
     <w:name w:val="نمط4"/>
-    <w:basedOn w:val="30"/>
-    <w:link w:val="4Char0"/>
+    <w:basedOn w:val="3"/>
+    <w:link w:val="4Char"/>
     <w:autoRedefine/>
     <w:qFormat/>
     <w:rsid w:val="00C57DBC"/>
@@ -3309,10 +3115,10 @@
       <w:color w:val="C00000"/>
     </w:rPr>
   </w:style>
-  <w:style w:type="character" w:customStyle="1" w:styleId="4Char0">
+  <w:style w:type="character" w:customStyle="1" w:styleId="4Char">
     <w:name w:val="نمط4 Char"/>
-    <w:basedOn w:val="3Char0"/>
-    <w:link w:val="40"/>
+    <w:basedOn w:val="3Char"/>
+    <w:link w:val="4"/>
     <w:rsid w:val="00C57DBC"/>
     <w:rPr>
       <w:rFonts w:ascii="Aref Ruqaa" w:eastAsia="WenQuanYi Micro Hei" w:hAnsi="Aref Ruqaa" w:cs="AL-Mohanad Bold"/>
@@ -3337,8 +3143,8 @@
   </w:style>
   <w:style w:type="table" w:customStyle="1" w:styleId="ListTable6Colorful1">
     <w:name w:val="List Table 6 Colorful1"/>
-    <w:basedOn w:val="a2"/>
-    <w:next w:val="6"/>
+    <w:basedOn w:val="TableNormal"/>
+    <w:next w:val="ListTable6Colorful"/>
     <w:uiPriority w:val="51"/>
     <w:rsid w:val="005B3312"/>
     <w:pPr>
@@ -3411,9 +3217,9 @@
       </w:tcPr>
     </w:tblStylePr>
   </w:style>
-  <w:style w:type="table" w:styleId="6">
+  <w:style w:type="table" w:styleId="ListTable6Colorful">
     <w:name w:val="List Table 6 Colorful"/>
-    <w:basedOn w:val="a2"/>
+    <w:basedOn w:val="TableNormal"/>
     <w:uiPriority w:val="51"/>
     <w:rsid w:val="005B3312"/>
     <w:pPr>

</xml_diff>